<commit_message>
django single table check
</commit_message>
<xml_diff>
--- a/python3_note_django.docx
+++ b/python3_note_django.docx
@@ -1,12 +1,11 @@
 
 <file path=word/document.xml><?xml version="1.0" encoding="utf-8"?>
-<w:document xmlns:wpc="http://schemas.microsoft.com/office/word/2010/wordprocessingCanvas" xmlns:mo="http://schemas.microsoft.com/office/mac/office/2008/main" xmlns:mc="http://schemas.openxmlformats.org/markup-compatibility/2006" xmlns:mv="urn:schemas-microsoft-com:mac:vml" xmlns:o="urn:schemas-microsoft-com:office:office" xmlns:r="http://schemas.openxmlformats.org/officeDocument/2006/relationships" xmlns:m="http://schemas.openxmlformats.org/officeDocument/2006/math" xmlns:v="urn:schemas-microsoft-com:vml" xmlns:wp14="http://schemas.microsoft.com/office/word/2010/wordprocessingDrawing" xmlns:wp="http://schemas.openxmlformats.org/drawingml/2006/wordprocessingDrawing" xmlns:w10="urn:schemas-microsoft-com:office:word" xmlns:w="http://schemas.openxmlformats.org/wordprocessingml/2006/main" xmlns:w14="http://schemas.microsoft.com/office/word/2010/wordml" xmlns:w15="http://schemas.microsoft.com/office/word/2012/wordml" xmlns:wpg="http://schemas.microsoft.com/office/word/2010/wordprocessingGroup" xmlns:wpi="http://schemas.microsoft.com/office/word/2010/wordprocessingInk" xmlns:wne="http://schemas.microsoft.com/office/word/2006/wordml" xmlns:wps="http://schemas.microsoft.com/office/word/2010/wordprocessingShape" mc:Ignorable="w14 w15 wp14">
+<w:document xmlns:wpc="http://schemas.microsoft.com/office/word/2010/wordprocessingCanvas" xmlns:mc="http://schemas.openxmlformats.org/markup-compatibility/2006" xmlns:o="urn:schemas-microsoft-com:office:office" xmlns:r="http://schemas.openxmlformats.org/officeDocument/2006/relationships" xmlns:m="http://schemas.openxmlformats.org/officeDocument/2006/math" xmlns:v="urn:schemas-microsoft-com:vml" xmlns:wp14="http://schemas.microsoft.com/office/word/2010/wordprocessingDrawing" xmlns:wp="http://schemas.openxmlformats.org/drawingml/2006/wordprocessingDrawing" xmlns:w10="urn:schemas-microsoft-com:office:word" xmlns:w="http://schemas.openxmlformats.org/wordprocessingml/2006/main" xmlns:w14="http://schemas.microsoft.com/office/word/2010/wordml" xmlns:w15="http://schemas.microsoft.com/office/word/2012/wordml" xmlns:wpg="http://schemas.microsoft.com/office/word/2010/wordprocessingGroup" xmlns:wpi="http://schemas.microsoft.com/office/word/2010/wordprocessingInk" xmlns:wne="http://schemas.microsoft.com/office/word/2006/wordml" xmlns:wps="http://schemas.microsoft.com/office/word/2010/wordprocessingShape" mc:Ignorable="w14 w15 wp14">
   <w:body>
     <w:p>
       <w:pPr>
         <w:jc w:val="center"/>
         <w:rPr>
-          <w:rFonts w:hint="eastAsia"/>
           <w:b/>
           <w:sz w:val="30"/>
           <w:szCs w:val="30"/>
@@ -9067,7 +9066,7 @@
     </w:p>
     <w:p>
       <w:pPr>
-        <w:pStyle w:val="a8"/>
+        <w:pStyle w:val="a6"/>
         <w:numPr>
           <w:ilvl w:val="0"/>
           <w:numId w:val="25"/>
@@ -9113,7 +9112,7 @@
     </w:p>
     <w:p>
       <w:pPr>
-        <w:pStyle w:val="a8"/>
+        <w:pStyle w:val="a6"/>
         <w:numPr>
           <w:ilvl w:val="0"/>
           <w:numId w:val="25"/>
@@ -9159,7 +9158,7 @@
     </w:p>
     <w:p>
       <w:pPr>
-        <w:pStyle w:val="a8"/>
+        <w:pStyle w:val="a6"/>
         <w:numPr>
           <w:ilvl w:val="0"/>
           <w:numId w:val="25"/>
@@ -16952,7 +16951,7 @@
       <w:hyperlink r:id="rId21" w:history="1">
         <w:r>
           <w:rPr>
-            <w:rStyle w:val="a7"/>
+            <w:rStyle w:val="a5"/>
           </w:rPr>
           <w:t>http://127.0.0.1:8000/app01/articles/2013/4/12/</w:t>
         </w:r>
@@ -19375,7 +19374,7 @@
     </w:p>
     <w:p>
       <w:pPr>
-        <w:pStyle w:val="a8"/>
+        <w:pStyle w:val="a6"/>
         <w:numPr>
           <w:ilvl w:val="0"/>
           <w:numId w:val="27"/>
@@ -19403,7 +19402,7 @@
     </w:p>
     <w:p>
       <w:pPr>
-        <w:pStyle w:val="a8"/>
+        <w:pStyle w:val="a6"/>
         <w:numPr>
           <w:ilvl w:val="0"/>
           <w:numId w:val="27"/>
@@ -26689,7 +26688,7 @@
       <w:hyperlink r:id="rId26" w:anchor="example" w:history="1">
         <w:r>
           <w:rPr>
-            <w:rStyle w:val="a7"/>
+            <w:rStyle w:val="a5"/>
           </w:rPr>
           <w:t>https://docs.djangoproject.com/en/2.0/topics/http/urls/#example</w:t>
         </w:r>
@@ -43767,7 +43766,7 @@
     </w:p>
     <w:p>
       <w:pPr>
-        <w:pStyle w:val="a8"/>
+        <w:pStyle w:val="a6"/>
         <w:numPr>
           <w:ilvl w:val="0"/>
           <w:numId w:val="34"/>
@@ -43795,7 +43794,7 @@
     </w:p>
     <w:p>
       <w:pPr>
-        <w:pStyle w:val="a8"/>
+        <w:pStyle w:val="a6"/>
         <w:numPr>
           <w:ilvl w:val="0"/>
           <w:numId w:val="34"/>
@@ -43859,7 +43858,7 @@
     </w:p>
     <w:p>
       <w:pPr>
-        <w:pStyle w:val="a8"/>
+        <w:pStyle w:val="a6"/>
         <w:numPr>
           <w:ilvl w:val="0"/>
           <w:numId w:val="34"/>
@@ -43931,7 +43930,7 @@
     </w:p>
     <w:p>
       <w:pPr>
-        <w:pStyle w:val="a8"/>
+        <w:pStyle w:val="a6"/>
         <w:numPr>
           <w:ilvl w:val="0"/>
           <w:numId w:val="34"/>
@@ -43959,7 +43958,7 @@
     </w:p>
     <w:p>
       <w:pPr>
-        <w:pStyle w:val="a8"/>
+        <w:pStyle w:val="a6"/>
         <w:numPr>
           <w:ilvl w:val="0"/>
           <w:numId w:val="34"/>
@@ -44150,7 +44149,7 @@
     </w:p>
     <w:p>
       <w:pPr>
-        <w:pStyle w:val="a8"/>
+        <w:pStyle w:val="a6"/>
         <w:ind w:left="720" w:firstLineChars="0" w:firstLine="0"/>
       </w:pPr>
       <w:r>
@@ -44192,7 +44191,7 @@
     </w:p>
     <w:p>
       <w:pPr>
-        <w:pStyle w:val="a8"/>
+        <w:pStyle w:val="a6"/>
         <w:numPr>
           <w:ilvl w:val="0"/>
           <w:numId w:val="34"/>
@@ -45061,7 +45060,7 @@
     </w:p>
     <w:p>
       <w:pPr>
-        <w:pStyle w:val="ad"/>
+        <w:pStyle w:val="a9"/>
         <w:rPr>
           <w:shd w:val="clear" w:color="auto" w:fill="FFFFFF"/>
         </w:rPr>
@@ -45123,7 +45122,7 @@
     </w:p>
     <w:p>
       <w:pPr>
-        <w:pStyle w:val="ad"/>
+        <w:pStyle w:val="a9"/>
         <w:rPr>
           <w:shd w:val="clear" w:color="auto" w:fill="FFFFFF"/>
         </w:rPr>
@@ -45158,7 +45157,7 @@
     </w:p>
     <w:p>
       <w:pPr>
-        <w:pStyle w:val="ad"/>
+        <w:pStyle w:val="a9"/>
       </w:pPr>
       <w:r>
         <w:rPr>
@@ -45204,7 +45203,7 @@
     </w:p>
     <w:p>
       <w:pPr>
-        <w:pStyle w:val="ad"/>
+        <w:pStyle w:val="a9"/>
       </w:pPr>
       <w:r>
         <w:t xml:space="preserve">2)CharField : </w:t>
@@ -45236,7 +45235,7 @@
     </w:p>
     <w:p>
       <w:pPr>
-        <w:pStyle w:val="ad"/>
+        <w:pStyle w:val="a9"/>
         <w:ind w:leftChars="600" w:left="1080"/>
       </w:pPr>
       <w:r>
@@ -45284,7 +45283,7 @@
     </w:p>
     <w:p>
       <w:pPr>
-        <w:pStyle w:val="ad"/>
+        <w:pStyle w:val="a9"/>
       </w:pPr>
       <w:r>
         <w:t>3)</w:t>
@@ -45322,7 +45321,7 @@
     </w:p>
     <w:p>
       <w:pPr>
-        <w:pStyle w:val="ad"/>
+        <w:pStyle w:val="a9"/>
       </w:pPr>
       <w:r>
         <w:rPr>
@@ -45340,7 +45339,7 @@
     </w:p>
     <w:p>
       <w:pPr>
-        <w:pStyle w:val="ad"/>
+        <w:pStyle w:val="a9"/>
       </w:pPr>
       <w:r>
         <w:rPr>
@@ -45399,7 +45398,7 @@
     </w:p>
     <w:p>
       <w:pPr>
-        <w:pStyle w:val="ad"/>
+        <w:pStyle w:val="a9"/>
       </w:pPr>
       <w:r>
         <w:rPr>
@@ -45446,7 +45445,7 @@
     </w:p>
     <w:p>
       <w:pPr>
-        <w:pStyle w:val="ad"/>
+        <w:pStyle w:val="a9"/>
       </w:pPr>
       <w:r>
         <w:rPr>
@@ -45505,7 +45504,7 @@
     </w:p>
     <w:p>
       <w:pPr>
-        <w:pStyle w:val="ad"/>
+        <w:pStyle w:val="a9"/>
       </w:pPr>
       <w:r>
         <w:t>更多参数</w:t>
@@ -45522,7 +45521,7 @@
     </w:p>
     <w:p>
       <w:pPr>
-        <w:pStyle w:val="ad"/>
+        <w:pStyle w:val="a9"/>
       </w:pPr>
     </w:p>
     <w:p>
@@ -46247,11 +46246,6 @@
       </w:r>
     </w:p>
     <w:p>
-      <w:pPr>
-        <w:rPr>
-          <w:rFonts w:hint="eastAsia"/>
-        </w:rPr>
-      </w:pPr>
       <w:r>
         <w:rPr>
           <w:rFonts w:hint="eastAsia"/>
@@ -46295,19 +46289,8 @@
         <w:t>python manage.py migrate</w:t>
       </w:r>
     </w:p>
+    <w:p/>
     <w:p>
-      <w:pPr>
-        <w:rPr>
-          <w:rFonts w:hint="eastAsia"/>
-        </w:rPr>
-      </w:pPr>
-    </w:p>
-    <w:p>
-      <w:pPr>
-        <w:rPr>
-          <w:rFonts w:hint="eastAsia"/>
-        </w:rPr>
-      </w:pPr>
       <w:r>
         <w:rPr>
           <w:rFonts w:hint="eastAsia"/>
@@ -46603,36 +46586,88 @@
         <w:t>]</w:t>
       </w:r>
     </w:p>
+    <w:p/>
     <w:p>
-      <w:pPr>
-        <w:rPr>
-          <w:rFonts w:hint="eastAsia"/>
-        </w:rPr>
-      </w:pPr>
+      <w:r>
+        <w:rPr>
+          <w:rFonts w:hint="eastAsia"/>
+        </w:rPr>
+        <w:t>注意</w:t>
+      </w:r>
+      <w:r>
+        <w:rPr>
+          <w:rFonts w:hint="eastAsia"/>
+        </w:rPr>
+        <w:t>3</w:t>
+      </w:r>
+      <w:r>
+        <w:rPr>
+          <w:rFonts w:hint="eastAsia"/>
+        </w:rPr>
+        <w:t>：如果报错如下：</w:t>
+      </w:r>
     </w:p>
     <w:p>
       <w:pPr>
         <w:rPr>
-          <w:rFonts w:hint="eastAsia"/>
-        </w:rPr>
-      </w:pPr>
-      <w:r>
-        <w:rPr>
-          <w:rFonts w:hint="eastAsia"/>
-        </w:rPr>
-        <w:t>注意</w:t>
-      </w:r>
-      <w:r>
-        <w:rPr>
-          <w:rFonts w:hint="eastAsia"/>
-        </w:rPr>
-        <w:t>3</w:t>
-      </w:r>
-      <w:r>
-        <w:rPr>
-          <w:rFonts w:hint="eastAsia"/>
-        </w:rPr>
-        <w:t>：如果报错如下：</w:t>
+          <w:rFonts w:eastAsia="Times New Roman"/>
+          <w:sz w:val="24"/>
+        </w:rPr>
+      </w:pPr>
+      <w:r>
+        <w:rPr>
+          <w:rFonts w:ascii="Courier New" w:eastAsiaTheme="minorEastAsia" w:hAnsi="Courier New" w:cs="Courier New"/>
+          <w:szCs w:val="18"/>
+        </w:rPr>
+        <w:t>django.core.exceptions.ImproperlyConfigured: mysqlclient 1.3.3</w:t>
+      </w:r>
+      <w:r>
+        <w:rPr>
+          <w:rFonts w:ascii="Consolas" w:eastAsia="Times New Roman" w:hAnsi="Consolas"/>
+          <w:color w:val="393939"/>
+          <w:szCs w:val="18"/>
+          <w:shd w:val="clear" w:color="auto" w:fill="F4F4F4"/>
+        </w:rPr>
+        <w:t> </w:t>
+      </w:r>
+      <w:r>
+        <w:rPr>
+          <w:rFonts w:ascii="Courier New" w:eastAsiaTheme="minorEastAsia" w:hAnsi="Courier New" w:cs="Courier New"/>
+          <w:szCs w:val="18"/>
+        </w:rPr>
+        <w:t>or</w:t>
+      </w:r>
+      <w:r>
+        <w:rPr>
+          <w:rFonts w:ascii="Consolas" w:eastAsia="Times New Roman" w:hAnsi="Consolas"/>
+          <w:color w:val="393939"/>
+          <w:szCs w:val="18"/>
+          <w:shd w:val="clear" w:color="auto" w:fill="F4F4F4"/>
+        </w:rPr>
+        <w:t> </w:t>
+      </w:r>
+      <w:r>
+        <w:rPr>
+          <w:rFonts w:ascii="Courier New" w:eastAsiaTheme="minorEastAsia" w:hAnsi="Courier New" w:cs="Courier New"/>
+          <w:szCs w:val="18"/>
+        </w:rPr>
+        <w:t>newer is</w:t>
+      </w:r>
+      <w:r>
+        <w:rPr>
+          <w:rFonts w:ascii="Consolas" w:eastAsia="Times New Roman" w:hAnsi="Consolas"/>
+          <w:color w:val="393939"/>
+          <w:szCs w:val="18"/>
+          <w:shd w:val="clear" w:color="auto" w:fill="F4F4F4"/>
+        </w:rPr>
+        <w:t> </w:t>
+      </w:r>
+      <w:r>
+        <w:rPr>
+          <w:rFonts w:ascii="Courier New" w:eastAsiaTheme="minorEastAsia" w:hAnsi="Courier New" w:cs="Courier New"/>
+          <w:szCs w:val="18"/>
+        </w:rPr>
+        <w:t>required; you have 0.7.11.None</w:t>
       </w:r>
     </w:p>
     <w:p>
@@ -46644,192 +46679,104 @@
       </w:pPr>
       <w:r>
         <w:rPr>
-          <w:rFonts w:ascii="Courier New" w:eastAsiaTheme="minorEastAsia" w:hAnsi="Courier New" w:cs="Courier New"/>
-          <w:szCs w:val="18"/>
-        </w:rPr>
-        <w:t>django.core.exceptions.ImproperlyConfigured: mysqlclient 1.3.3</w:t>
-      </w:r>
-      <w:r>
-        <w:rPr>
-          <w:rFonts w:ascii="Consolas" w:eastAsia="Times New Roman" w:hAnsi="Consolas"/>
-          <w:color w:val="393939"/>
-          <w:szCs w:val="18"/>
-          <w:shd w:val="clear" w:color="auto" w:fill="F4F4F4"/>
-        </w:rPr>
-        <w:t> </w:t>
-      </w:r>
-      <w:r>
-        <w:rPr>
-          <w:rFonts w:ascii="Courier New" w:eastAsiaTheme="minorEastAsia" w:hAnsi="Courier New" w:cs="Courier New"/>
-          <w:szCs w:val="18"/>
-        </w:rPr>
-        <w:t>or</w:t>
-      </w:r>
-      <w:r>
-        <w:rPr>
-          <w:rFonts w:ascii="Consolas" w:eastAsia="Times New Roman" w:hAnsi="Consolas"/>
-          <w:color w:val="393939"/>
-          <w:szCs w:val="18"/>
-          <w:shd w:val="clear" w:color="auto" w:fill="F4F4F4"/>
-        </w:rPr>
-        <w:t> </w:t>
-      </w:r>
-      <w:r>
-        <w:rPr>
-          <w:rFonts w:ascii="Courier New" w:eastAsiaTheme="minorEastAsia" w:hAnsi="Courier New" w:cs="Courier New"/>
-          <w:szCs w:val="18"/>
-        </w:rPr>
-        <w:t>newer is</w:t>
-      </w:r>
-      <w:r>
-        <w:rPr>
-          <w:rFonts w:ascii="Consolas" w:eastAsia="Times New Roman" w:hAnsi="Consolas"/>
-          <w:color w:val="393939"/>
-          <w:szCs w:val="18"/>
-          <w:shd w:val="clear" w:color="auto" w:fill="F4F4F4"/>
-        </w:rPr>
-        <w:t> </w:t>
-      </w:r>
-      <w:r>
-        <w:rPr>
-          <w:rFonts w:ascii="Courier New" w:eastAsiaTheme="minorEastAsia" w:hAnsi="Courier New" w:cs="Courier New"/>
-          <w:szCs w:val="18"/>
-        </w:rPr>
-        <w:t>required; you have 0.7.11.None</w:t>
+          <w:rFonts w:hint="eastAsia"/>
+          <w:shd w:val="clear" w:color="auto" w:fill="FAF7EF"/>
+        </w:rPr>
+        <w:t>MySQLclient</w:t>
+      </w:r>
+      <w:r>
+        <w:rPr>
+          <w:rFonts w:hint="eastAsia"/>
+          <w:shd w:val="clear" w:color="auto" w:fill="FAF7EF"/>
+        </w:rPr>
+        <w:t>目前只支持到</w:t>
+      </w:r>
+      <w:r>
+        <w:rPr>
+          <w:rFonts w:hint="eastAsia"/>
+          <w:shd w:val="clear" w:color="auto" w:fill="FAF7EF"/>
+        </w:rPr>
+        <w:t>python3.4</w:t>
+      </w:r>
+      <w:r>
+        <w:rPr>
+          <w:rFonts w:hint="eastAsia"/>
+          <w:shd w:val="clear" w:color="auto" w:fill="FAF7EF"/>
+        </w:rPr>
+        <w:t>，因此如果使用的更高版本的</w:t>
+      </w:r>
+      <w:r>
+        <w:rPr>
+          <w:rFonts w:hint="eastAsia"/>
+          <w:shd w:val="clear" w:color="auto" w:fill="FAF7EF"/>
+        </w:rPr>
+        <w:t>python</w:t>
+      </w:r>
+      <w:r>
+        <w:rPr>
+          <w:rFonts w:hint="eastAsia"/>
+          <w:shd w:val="clear" w:color="auto" w:fill="FAF7EF"/>
+        </w:rPr>
+        <w:t>，需要修改如下：</w:t>
       </w:r>
     </w:p>
     <w:p>
-      <w:pPr>
-        <w:rPr>
-          <w:rFonts w:eastAsia="Times New Roman"/>
-          <w:sz w:val="24"/>
-        </w:rPr>
-      </w:pPr>
-      <w:r>
-        <w:rPr>
-          <w:rFonts w:hint="eastAsia"/>
-          <w:shd w:val="clear" w:color="auto" w:fill="FAF7EF"/>
-        </w:rPr>
-        <w:t>MySQLclient</w:t>
-      </w:r>
-      <w:r>
-        <w:rPr>
-          <w:rFonts w:hint="eastAsia"/>
-          <w:shd w:val="clear" w:color="auto" w:fill="FAF7EF"/>
-        </w:rPr>
-        <w:t>目前只支持到</w:t>
-      </w:r>
-      <w:r>
-        <w:rPr>
-          <w:rFonts w:hint="eastAsia"/>
-          <w:shd w:val="clear" w:color="auto" w:fill="FAF7EF"/>
-        </w:rPr>
-        <w:t>python3.4</w:t>
-      </w:r>
-      <w:r>
-        <w:rPr>
-          <w:rFonts w:hint="eastAsia"/>
-          <w:shd w:val="clear" w:color="auto" w:fill="FAF7EF"/>
-        </w:rPr>
-        <w:t>，因此如果使用的更高版本的</w:t>
-      </w:r>
-      <w:r>
-        <w:rPr>
-          <w:rFonts w:hint="eastAsia"/>
-          <w:shd w:val="clear" w:color="auto" w:fill="FAF7EF"/>
-        </w:rPr>
-        <w:t>python</w:t>
-      </w:r>
-      <w:r>
-        <w:rPr>
-          <w:rFonts w:hint="eastAsia"/>
-          <w:shd w:val="clear" w:color="auto" w:fill="FAF7EF"/>
-        </w:rPr>
-        <w:t>，需要修改如下：</w:t>
+      <w:r>
+        <w:rPr>
+          <w:rFonts w:hint="eastAsia"/>
+        </w:rPr>
+        <w:t>mac</w:t>
+      </w:r>
+      <w:r>
+        <w:rPr>
+          <w:rFonts w:hint="eastAsia"/>
+        </w:rPr>
+        <w:t>系统：</w:t>
       </w:r>
     </w:p>
     <w:p>
-      <w:pPr>
-        <w:rPr>
-          <w:rFonts w:hint="eastAsia"/>
-        </w:rPr>
-      </w:pPr>
-      <w:r>
-        <w:rPr>
-          <w:rFonts w:hint="eastAsia"/>
-        </w:rPr>
-        <w:t>mac</w:t>
-      </w:r>
-      <w:r>
-        <w:rPr>
-          <w:rFonts w:hint="eastAsia"/>
-        </w:rPr>
-        <w:t>系统：</w:t>
+      <w:r>
+        <w:rPr>
+          <w:rFonts w:hint="eastAsia"/>
+        </w:rPr>
+        <w:lastRenderedPageBreak/>
+        <w:t>查看安装路径，</w:t>
+      </w:r>
+      <w:r>
+        <w:rPr>
+          <w:rFonts w:hint="eastAsia"/>
+        </w:rPr>
+        <w:t>import sys  print(sys.path)</w:t>
       </w:r>
     </w:p>
     <w:p>
-      <w:pPr>
-        <w:rPr>
-          <w:rFonts w:hint="eastAsia"/>
-        </w:rPr>
-      </w:pPr>
-      <w:r>
-        <w:rPr>
-          <w:rFonts w:hint="eastAsia"/>
-        </w:rPr>
-        <w:lastRenderedPageBreak/>
-        <w:t>查看安装路径，</w:t>
-      </w:r>
-      <w:r>
-        <w:rPr>
-          <w:rFonts w:hint="eastAsia"/>
-        </w:rPr>
-        <w:t>import sys  print(sys.path)</w:t>
+      <w:r>
+        <w:t>/usr/local/lib/python3.6/site-packages/django/db/backends/mysql</w:t>
+      </w:r>
+      <w:r>
+        <w:rPr>
+          <w:rFonts w:hint="eastAsia"/>
+        </w:rPr>
+        <w:t xml:space="preserve">/base.py </w:t>
+      </w:r>
+      <w:r>
+        <w:rPr>
+          <w:rFonts w:hint="eastAsia"/>
+        </w:rPr>
+        <w:t>下的</w:t>
       </w:r>
     </w:p>
     <w:p>
-      <w:pPr>
-        <w:rPr>
-          <w:rFonts w:hint="eastAsia"/>
-        </w:rPr>
-      </w:pPr>
-      <w:r>
-        <w:t>/usr/local/lib/python3.6/site-packages/django/db/backends/mysql</w:t>
-      </w:r>
-      <w:r>
-        <w:rPr>
-          <w:rFonts w:hint="eastAsia"/>
-        </w:rPr>
-        <w:t xml:space="preserve">/base.py </w:t>
-      </w:r>
-      <w:r>
-        <w:rPr>
-          <w:rFonts w:hint="eastAsia"/>
-        </w:rPr>
-        <w:t>下的</w:t>
+      <w:r>
+        <w:t>if version &lt; (1, 3, 3):</w:t>
       </w:r>
     </w:p>
     <w:p>
       <w:r>
-        <w:t>if version &lt; (1, 3, 3):</w:t>
+        <w:t xml:space="preserve">    raise ImproperlyConfigured("mysqlclient 1.3.3 or newer is required; you have %s" % Database.__version__)</w:t>
       </w:r>
     </w:p>
     <w:p>
-      <w:pPr>
-        <w:rPr>
-          <w:rFonts w:hint="eastAsia"/>
-        </w:rPr>
-      </w:pPr>
-      <w:r>
-        <w:t xml:space="preserve">    raise ImproperlyConfigured("mysqlclient 1.3.3 or newer is required; you have %s" % Database.__version__)</w:t>
-      </w:r>
-    </w:p>
-    <w:p>
-      <w:pPr>
-        <w:rPr>
-          <w:rFonts w:hint="eastAsia"/>
-        </w:rPr>
-      </w:pPr>
       <w:r>
         <w:rPr>
           <w:rFonts w:hint="eastAsia"/>
@@ -47579,39 +47526,25 @@
         <w:t>}</w:t>
       </w:r>
     </w:p>
+    <w:p/>
     <w:p>
       <w:pPr>
-        <w:rPr>
-          <w:rFonts w:hint="eastAsia"/>
-        </w:rPr>
-      </w:pPr>
+        <w:pStyle w:val="2"/>
+      </w:pPr>
+      <w:r>
+        <w:rPr>
+          <w:rFonts w:hint="eastAsia"/>
+        </w:rPr>
+        <w:t>3.</w:t>
+      </w:r>
+      <w:r>
+        <w:rPr>
+          <w:rFonts w:hint="eastAsia"/>
+        </w:rPr>
+        <w:t>添加表记录</w:t>
+      </w:r>
     </w:p>
     <w:p>
-      <w:pPr>
-        <w:pStyle w:val="2"/>
-        <w:rPr>
-          <w:rFonts w:hint="eastAsia"/>
-        </w:rPr>
-      </w:pPr>
-      <w:r>
-        <w:rPr>
-          <w:rFonts w:hint="eastAsia"/>
-        </w:rPr>
-        <w:t>3.</w:t>
-      </w:r>
-      <w:r>
-        <w:rPr>
-          <w:rFonts w:hint="eastAsia"/>
-        </w:rPr>
-        <w:t>添加表记录</w:t>
-      </w:r>
-    </w:p>
-    <w:p>
-      <w:pPr>
-        <w:rPr>
-          <w:rFonts w:hint="eastAsia"/>
-        </w:rPr>
-      </w:pPr>
       <w:r>
         <w:rPr>
           <w:rFonts w:hint="eastAsia"/>
@@ -47653,7 +47586,7 @@
           <w:tab w:val="left" w:pos="14656"/>
         </w:tabs>
         <w:rPr>
-          <w:rFonts w:ascii="Monaco" w:eastAsiaTheme="minorEastAsia" w:hAnsi="Monaco" w:cs="Courier New" w:hint="eastAsia"/>
+          <w:rFonts w:ascii="Monaco" w:eastAsiaTheme="minorEastAsia" w:hAnsi="Monaco" w:cs="Courier New"/>
           <w:color w:val="F8F8F2"/>
           <w:szCs w:val="18"/>
         </w:rPr>
@@ -48449,7 +48382,6 @@
           <w:color w:val="F8F8F2"/>
           <w:szCs w:val="18"/>
         </w:rPr>
-        <w:lastRenderedPageBreak/>
         <w:br/>
         <w:t xml:space="preserve">   </w:t>
       </w:r>
@@ -48489,15 +48421,11 @@
       </w:r>
     </w:p>
     <w:p>
-      <w:pPr>
-        <w:rPr>
-          <w:rFonts w:hint="eastAsia"/>
-        </w:rPr>
-      </w:pPr>
-      <w:r>
-        <w:rPr>
-          <w:rFonts w:hint="eastAsia"/>
-        </w:rPr>
+      <w:r>
+        <w:rPr>
+          <w:rFonts w:hint="eastAsia"/>
+        </w:rPr>
+        <w:lastRenderedPageBreak/>
         <w:t>注意：方式</w:t>
       </w:r>
       <w:r>
@@ -48524,6 +48452,807 @@
         </w:rPr>
         <w:t>，可以直接调用对象的属性。</w:t>
       </w:r>
+    </w:p>
+    <w:p/>
+    <w:p>
+      <w:pPr>
+        <w:pStyle w:val="2"/>
+      </w:pPr>
+      <w:r>
+        <w:rPr>
+          <w:rFonts w:hint="eastAsia"/>
+        </w:rPr>
+        <w:t>4</w:t>
+      </w:r>
+      <w:r>
+        <w:t>.</w:t>
+      </w:r>
+      <w:r>
+        <w:t>查询表记录</w:t>
+      </w:r>
+      <w:r>
+        <w:t>API</w:t>
+      </w:r>
+    </w:p>
+    <w:p>
+      <w:r>
+        <w:t>表结构与数据</w:t>
+      </w:r>
+      <w:r>
+        <w:rPr>
+          <w:rFonts w:hint="eastAsia"/>
+        </w:rPr>
+        <w:t>：</w:t>
+      </w:r>
+    </w:p>
+    <w:p>
+      <w:pPr>
+        <w:jc w:val="center"/>
+        <w:rPr>
+          <w:rFonts w:hint="eastAsia"/>
+        </w:rPr>
+      </w:pPr>
+      <w:r>
+        <w:rPr>
+          <w:noProof/>
+        </w:rPr>
+        <w:drawing>
+          <wp:inline distT="0" distB="0" distL="0" distR="0" wp14:anchorId="09F43BE8" wp14:editId="76E8865F">
+            <wp:extent cx="2413000" cy="1134110"/>
+            <wp:effectExtent l="0" t="0" r="6350" b="8890"/>
+            <wp:docPr id="18" name="图片 18"/>
+            <wp:cNvGraphicFramePr>
+              <a:graphicFrameLocks xmlns:a="http://schemas.openxmlformats.org/drawingml/2006/main" noChangeAspect="1"/>
+            </wp:cNvGraphicFramePr>
+            <a:graphic xmlns:a="http://schemas.openxmlformats.org/drawingml/2006/main">
+              <a:graphicData uri="http://schemas.openxmlformats.org/drawingml/2006/picture">
+                <pic:pic xmlns:pic="http://schemas.openxmlformats.org/drawingml/2006/picture">
+                  <pic:nvPicPr>
+                    <pic:cNvPr id="1" name=""/>
+                    <pic:cNvPicPr/>
+                  </pic:nvPicPr>
+                  <pic:blipFill>
+                    <a:blip r:embed="rId30"/>
+                    <a:stretch>
+                      <a:fillRect/>
+                    </a:stretch>
+                  </pic:blipFill>
+                  <pic:spPr>
+                    <a:xfrm>
+                      <a:off x="0" y="0"/>
+                      <a:ext cx="2436368" cy="1145093"/>
+                    </a:xfrm>
+                    <a:prstGeom prst="rect">
+                      <a:avLst/>
+                    </a:prstGeom>
+                  </pic:spPr>
+                </pic:pic>
+              </a:graphicData>
+            </a:graphic>
+          </wp:inline>
+        </w:drawing>
+      </w:r>
+    </w:p>
+    <w:p>
+      <w:pPr>
+        <w:pStyle w:val="3"/>
+      </w:pPr>
+      <w:r>
+        <w:rPr>
+          <w:rFonts w:hint="eastAsia"/>
+        </w:rPr>
+        <w:t xml:space="preserve">1.all()  </w:t>
+      </w:r>
+      <w:r>
+        <w:rPr>
+          <w:rFonts w:hint="eastAsia"/>
+        </w:rPr>
+        <w:t>方法</w:t>
+      </w:r>
+    </w:p>
+    <w:p>
+      <w:r>
+        <w:t>all</w:t>
+      </w:r>
+      <w:r>
+        <w:t>方法返回一个</w:t>
+      </w:r>
+      <w:r>
+        <w:t>QuerySet</w:t>
+      </w:r>
+      <w:r>
+        <w:t>对象</w:t>
+      </w:r>
+      <w:r>
+        <w:rPr>
+          <w:rFonts w:hint="eastAsia"/>
+        </w:rPr>
+        <w:t>。</w:t>
+      </w:r>
+      <w:r>
+        <w:t>QuerySet</w:t>
+      </w:r>
+      <w:r>
+        <w:t>对象</w:t>
+      </w:r>
+      <w:r>
+        <w:rPr>
+          <w:rFonts w:hint="eastAsia"/>
+        </w:rPr>
+        <w:t xml:space="preserve"> </w:t>
+      </w:r>
+      <w:r>
+        <w:rPr>
+          <w:rFonts w:hint="eastAsia"/>
+        </w:rPr>
+        <w:t>类似一个列表放了一个个</w:t>
+      </w:r>
+      <w:r>
+        <w:rPr>
+          <w:rFonts w:hint="eastAsia"/>
+        </w:rPr>
+        <w:t>object</w:t>
+      </w:r>
+      <w:r>
+        <w:rPr>
+          <w:rFonts w:hint="eastAsia"/>
+        </w:rPr>
+        <w:t>对象</w:t>
+      </w:r>
+    </w:p>
+    <w:p>
+      <w:pPr>
+        <w:shd w:val="clear" w:color="auto" w:fill="272822"/>
+        <w:tabs>
+          <w:tab w:val="left" w:pos="916"/>
+          <w:tab w:val="left" w:pos="1832"/>
+          <w:tab w:val="left" w:pos="2748"/>
+          <w:tab w:val="left" w:pos="3664"/>
+          <w:tab w:val="left" w:pos="4580"/>
+          <w:tab w:val="left" w:pos="5496"/>
+          <w:tab w:val="left" w:pos="6412"/>
+          <w:tab w:val="left" w:pos="7328"/>
+          <w:tab w:val="left" w:pos="8244"/>
+          <w:tab w:val="left" w:pos="9160"/>
+          <w:tab w:val="left" w:pos="10076"/>
+          <w:tab w:val="left" w:pos="10992"/>
+          <w:tab w:val="left" w:pos="11908"/>
+          <w:tab w:val="left" w:pos="12824"/>
+          <w:tab w:val="left" w:pos="13740"/>
+          <w:tab w:val="left" w:pos="14656"/>
+        </w:tabs>
+        <w:rPr>
+          <w:rFonts w:ascii="Consolas" w:eastAsia="宋体" w:hAnsi="Consolas" w:cs="宋体"/>
+          <w:color w:val="F8F8F2"/>
+          <w:szCs w:val="18"/>
+        </w:rPr>
+      </w:pPr>
+      <w:r>
+        <w:rPr>
+          <w:rFonts w:ascii="Consolas" w:eastAsia="宋体" w:hAnsi="Consolas" w:cs="宋体"/>
+          <w:color w:val="F8F8F2"/>
+          <w:szCs w:val="18"/>
+        </w:rPr>
+        <w:t xml:space="preserve">book_list </w:t>
+      </w:r>
+      <w:r>
+        <w:rPr>
+          <w:rFonts w:ascii="Consolas" w:eastAsia="宋体" w:hAnsi="Consolas" w:cs="宋体"/>
+          <w:color w:val="F92672"/>
+          <w:szCs w:val="18"/>
+        </w:rPr>
+        <w:t xml:space="preserve">= </w:t>
+      </w:r>
+      <w:r>
+        <w:rPr>
+          <w:rFonts w:ascii="Consolas" w:eastAsia="宋体" w:hAnsi="Consolas" w:cs="宋体"/>
+          <w:color w:val="F8F8F2"/>
+          <w:szCs w:val="18"/>
+        </w:rPr>
+        <w:t>Book.objects.</w:t>
+      </w:r>
+      <w:r>
+        <w:rPr>
+          <w:rFonts w:ascii="Consolas" w:eastAsia="宋体" w:hAnsi="Consolas" w:cs="宋体"/>
+          <w:color w:val="A6E22E"/>
+          <w:szCs w:val="18"/>
+        </w:rPr>
+        <w:t>all</w:t>
+      </w:r>
+      <w:r>
+        <w:rPr>
+          <w:rFonts w:ascii="Consolas" w:eastAsia="宋体" w:hAnsi="Consolas" w:cs="宋体"/>
+          <w:color w:val="F8F8F2"/>
+          <w:szCs w:val="18"/>
+        </w:rPr>
+        <w:t>()</w:t>
+      </w:r>
+      <w:r>
+        <w:rPr>
+          <w:rFonts w:ascii="Consolas" w:eastAsia="宋体" w:hAnsi="Consolas" w:cs="宋体"/>
+          <w:color w:val="F8F8F2"/>
+          <w:szCs w:val="18"/>
+        </w:rPr>
+        <w:br/>
+      </w:r>
+      <w:r>
+        <w:rPr>
+          <w:rFonts w:ascii="Consolas" w:eastAsia="宋体" w:hAnsi="Consolas" w:cs="宋体"/>
+          <w:color w:val="66D9EF"/>
+          <w:szCs w:val="18"/>
+        </w:rPr>
+        <w:t>print</w:t>
+      </w:r>
+      <w:r>
+        <w:rPr>
+          <w:rFonts w:ascii="Consolas" w:eastAsia="宋体" w:hAnsi="Consolas" w:cs="宋体"/>
+          <w:color w:val="F8F8F2"/>
+          <w:szCs w:val="18"/>
+        </w:rPr>
+        <w:t>(book_list)</w:t>
+      </w:r>
+      <w:r>
+        <w:rPr>
+          <w:rFonts w:ascii="Consolas" w:eastAsia="宋体" w:hAnsi="Consolas" w:cs="宋体"/>
+          <w:color w:val="F8F8F2"/>
+          <w:szCs w:val="18"/>
+        </w:rPr>
+        <w:br/>
+      </w:r>
+      <w:r>
+        <w:rPr>
+          <w:rFonts w:ascii="Consolas" w:eastAsia="宋体" w:hAnsi="Consolas" w:cs="宋体"/>
+          <w:color w:val="1E7519"/>
+          <w:szCs w:val="18"/>
+        </w:rPr>
+        <w:t xml:space="preserve"># </w:t>
+      </w:r>
+      <w:r>
+        <w:rPr>
+          <w:rFonts w:ascii="宋体" w:eastAsia="宋体" w:hAnsi="宋体" w:cs="宋体" w:hint="eastAsia"/>
+          <w:color w:val="1E7519"/>
+          <w:szCs w:val="18"/>
+        </w:rPr>
+        <w:t>结果：</w:t>
+      </w:r>
+      <w:r>
+        <w:rPr>
+          <w:rFonts w:ascii="Consolas" w:eastAsia="宋体" w:hAnsi="Consolas" w:cs="宋体"/>
+          <w:color w:val="1E7519"/>
+          <w:szCs w:val="18"/>
+        </w:rPr>
+        <w:t>&lt;QuerySet [&lt;Book: python</w:t>
+      </w:r>
+      <w:r>
+        <w:rPr>
+          <w:rFonts w:ascii="宋体" w:eastAsia="宋体" w:hAnsi="宋体" w:cs="宋体" w:hint="eastAsia"/>
+          <w:color w:val="1E7519"/>
+          <w:szCs w:val="18"/>
+        </w:rPr>
+        <w:t>红宝书</w:t>
+      </w:r>
+      <w:r>
+        <w:rPr>
+          <w:rFonts w:ascii="Consolas" w:eastAsia="宋体" w:hAnsi="Consolas" w:cs="宋体"/>
+          <w:color w:val="1E7519"/>
+          <w:szCs w:val="18"/>
+        </w:rPr>
+        <w:t>&gt;, &lt;Book: php&gt;, &lt;Book: go&gt;, &lt;Book: java&gt;, &lt;Book: go&gt;, &lt;Book: python2.7&gt;, &lt;Book: python3&gt;]&gt;</w:t>
+      </w:r>
+      <w:r>
+        <w:rPr>
+          <w:rFonts w:ascii="Consolas" w:eastAsia="宋体" w:hAnsi="Consolas" w:cs="宋体"/>
+          <w:color w:val="1E7519"/>
+          <w:szCs w:val="18"/>
+        </w:rPr>
+        <w:br/>
+      </w:r>
+      <w:r>
+        <w:rPr>
+          <w:rFonts w:ascii="Consolas" w:eastAsia="宋体" w:hAnsi="Consolas" w:cs="宋体"/>
+          <w:i/>
+          <w:iCs/>
+          <w:color w:val="66D9EF"/>
+          <w:szCs w:val="18"/>
+        </w:rPr>
+        <w:t xml:space="preserve">for </w:t>
+      </w:r>
+      <w:r>
+        <w:rPr>
+          <w:rFonts w:ascii="Consolas" w:eastAsia="宋体" w:hAnsi="Consolas" w:cs="宋体"/>
+          <w:color w:val="F8F8F2"/>
+          <w:szCs w:val="18"/>
+        </w:rPr>
+        <w:t xml:space="preserve">obj </w:t>
+      </w:r>
+      <w:r>
+        <w:rPr>
+          <w:rFonts w:ascii="Consolas" w:eastAsia="宋体" w:hAnsi="Consolas" w:cs="宋体"/>
+          <w:i/>
+          <w:iCs/>
+          <w:color w:val="66D9EF"/>
+          <w:szCs w:val="18"/>
+        </w:rPr>
+        <w:t xml:space="preserve">in </w:t>
+      </w:r>
+      <w:r>
+        <w:rPr>
+          <w:rFonts w:ascii="Consolas" w:eastAsia="宋体" w:hAnsi="Consolas" w:cs="宋体"/>
+          <w:color w:val="F8F8F2"/>
+          <w:szCs w:val="18"/>
+        </w:rPr>
+        <w:t>book_list</w:t>
+      </w:r>
+      <w:r>
+        <w:rPr>
+          <w:rFonts w:ascii="Consolas" w:eastAsia="宋体" w:hAnsi="Consolas" w:cs="宋体"/>
+          <w:color w:val="F92672"/>
+          <w:szCs w:val="18"/>
+        </w:rPr>
+        <w:t>:</w:t>
+      </w:r>
+      <w:r>
+        <w:rPr>
+          <w:rFonts w:ascii="Consolas" w:eastAsia="宋体" w:hAnsi="Consolas" w:cs="宋体"/>
+          <w:color w:val="F92672"/>
+          <w:szCs w:val="18"/>
+        </w:rPr>
+        <w:br/>
+        <w:t xml:space="preserve">   </w:t>
+      </w:r>
+      <w:r>
+        <w:rPr>
+          <w:rFonts w:ascii="Consolas" w:eastAsia="宋体" w:hAnsi="Consolas" w:cs="宋体"/>
+          <w:color w:val="66D9EF"/>
+          <w:szCs w:val="18"/>
+        </w:rPr>
+        <w:t>print</w:t>
+      </w:r>
+      <w:r>
+        <w:rPr>
+          <w:rFonts w:ascii="Consolas" w:eastAsia="宋体" w:hAnsi="Consolas" w:cs="宋体"/>
+          <w:color w:val="F8F8F2"/>
+          <w:szCs w:val="18"/>
+        </w:rPr>
+        <w:t>(obj.title</w:t>
+      </w:r>
+      <w:r>
+        <w:rPr>
+          <w:rFonts w:ascii="Consolas" w:eastAsia="宋体" w:hAnsi="Consolas" w:cs="宋体"/>
+          <w:color w:val="CC7832"/>
+          <w:szCs w:val="18"/>
+        </w:rPr>
+        <w:t>,</w:t>
+      </w:r>
+      <w:r>
+        <w:rPr>
+          <w:rFonts w:ascii="Consolas" w:eastAsia="宋体" w:hAnsi="Consolas" w:cs="宋体"/>
+          <w:color w:val="F8F8F2"/>
+          <w:szCs w:val="18"/>
+        </w:rPr>
+        <w:t>obj.price)</w:t>
+      </w:r>
+      <w:r>
+        <w:rPr>
+          <w:rFonts w:ascii="Consolas" w:eastAsia="宋体" w:hAnsi="Consolas" w:cs="宋体"/>
+          <w:color w:val="F8F8F2"/>
+          <w:szCs w:val="18"/>
+        </w:rPr>
+        <w:br/>
+      </w:r>
+      <w:r>
+        <w:rPr>
+          <w:rFonts w:ascii="Consolas" w:eastAsia="宋体" w:hAnsi="Consolas" w:cs="宋体"/>
+          <w:color w:val="F8F8F2"/>
+          <w:szCs w:val="18"/>
+        </w:rPr>
+        <w:br/>
+      </w:r>
+      <w:r>
+        <w:rPr>
+          <w:rFonts w:ascii="Consolas" w:eastAsia="宋体" w:hAnsi="Consolas" w:cs="宋体"/>
+          <w:color w:val="66D9EF"/>
+          <w:szCs w:val="18"/>
+        </w:rPr>
+        <w:t>print</w:t>
+      </w:r>
+      <w:r>
+        <w:rPr>
+          <w:rFonts w:ascii="Consolas" w:eastAsia="宋体" w:hAnsi="Consolas" w:cs="宋体"/>
+          <w:color w:val="F8F8F2"/>
+          <w:szCs w:val="18"/>
+        </w:rPr>
+        <w:t>(book_list[</w:t>
+      </w:r>
+      <w:r>
+        <w:rPr>
+          <w:rFonts w:ascii="Consolas" w:eastAsia="宋体" w:hAnsi="Consolas" w:cs="宋体"/>
+          <w:color w:val="AE81FF"/>
+          <w:szCs w:val="18"/>
+        </w:rPr>
+        <w:t>1</w:t>
+      </w:r>
+      <w:r>
+        <w:rPr>
+          <w:rFonts w:ascii="Consolas" w:eastAsia="宋体" w:hAnsi="Consolas" w:cs="宋体"/>
+          <w:color w:val="F8F8F2"/>
+          <w:szCs w:val="18"/>
+        </w:rPr>
+        <w:t>].title</w:t>
+      </w:r>
+      <w:r>
+        <w:rPr>
+          <w:rFonts w:ascii="Consolas" w:eastAsia="宋体" w:hAnsi="Consolas" w:cs="宋体"/>
+          <w:color w:val="CC7832"/>
+          <w:szCs w:val="18"/>
+        </w:rPr>
+        <w:t>,</w:t>
+      </w:r>
+      <w:r>
+        <w:rPr>
+          <w:rFonts w:ascii="Consolas" w:eastAsia="宋体" w:hAnsi="Consolas" w:cs="宋体"/>
+          <w:color w:val="F8F8F2"/>
+          <w:szCs w:val="18"/>
+        </w:rPr>
+        <w:t>book_list[</w:t>
+      </w:r>
+      <w:r>
+        <w:rPr>
+          <w:rFonts w:ascii="Consolas" w:eastAsia="宋体" w:hAnsi="Consolas" w:cs="宋体"/>
+          <w:color w:val="AE81FF"/>
+          <w:szCs w:val="18"/>
+        </w:rPr>
+        <w:t>1</w:t>
+      </w:r>
+      <w:r>
+        <w:rPr>
+          <w:rFonts w:ascii="Consolas" w:eastAsia="宋体" w:hAnsi="Consolas" w:cs="宋体"/>
+          <w:color w:val="F8F8F2"/>
+          <w:szCs w:val="18"/>
+        </w:rPr>
+        <w:t xml:space="preserve">].price)   </w:t>
+      </w:r>
+      <w:r>
+        <w:rPr>
+          <w:rFonts w:ascii="Consolas" w:eastAsia="宋体" w:hAnsi="Consolas" w:cs="宋体"/>
+          <w:color w:val="1E7519"/>
+          <w:szCs w:val="18"/>
+        </w:rPr>
+        <w:t>#php 150.00</w:t>
+      </w:r>
+    </w:p>
+    <w:p>
+      <w:pPr>
+        <w:rPr>
+          <w:rFonts w:hint="eastAsia"/>
+        </w:rPr>
+      </w:pPr>
+      <w:r>
+        <w:t>可以直接获取整个</w:t>
+      </w:r>
+      <w:r>
+        <w:t>QuerySet</w:t>
+      </w:r>
+      <w:r>
+        <w:t>对象</w:t>
+      </w:r>
+      <w:r>
+        <w:rPr>
+          <w:rFonts w:hint="eastAsia"/>
+        </w:rPr>
+        <w:t>，</w:t>
+      </w:r>
+      <w:r>
+        <w:t>可以用</w:t>
+      </w:r>
+      <w:r>
+        <w:t>for</w:t>
+      </w:r>
+      <w:r>
+        <w:t>循环</w:t>
+      </w:r>
+      <w:r>
+        <w:rPr>
+          <w:rFonts w:hint="eastAsia"/>
+        </w:rPr>
+        <w:t>，也可以用“</w:t>
+      </w:r>
+      <w:r>
+        <w:rPr>
+          <w:rFonts w:hint="eastAsia"/>
+        </w:rPr>
+        <w:t>.</w:t>
+      </w:r>
+      <w:r>
+        <w:rPr>
+          <w:rFonts w:hint="eastAsia"/>
+        </w:rPr>
+        <w:t>属性”的方式</w:t>
+      </w:r>
+    </w:p>
+    <w:p>
+      <w:pPr>
+        <w:rPr>
+          <w:rFonts w:hint="eastAsia"/>
+        </w:rPr>
+      </w:pPr>
+    </w:p>
+    <w:p>
+      <w:pPr>
+        <w:pStyle w:val="3"/>
+      </w:pPr>
+      <w:r>
+        <w:rPr>
+          <w:rFonts w:hint="eastAsia"/>
+        </w:rPr>
+        <w:t>2.first</w:t>
+      </w:r>
+      <w:r>
+        <w:t>() &amp;&amp; last</w:t>
+      </w:r>
+      <w:r>
+        <w:rPr>
+          <w:rFonts w:hint="eastAsia"/>
+        </w:rPr>
+        <w:t xml:space="preserve">() </w:t>
+      </w:r>
+      <w:r>
+        <w:rPr>
+          <w:rFonts w:hint="eastAsia"/>
+        </w:rPr>
+        <w:t>方法</w:t>
+      </w:r>
+    </w:p>
+    <w:p>
+      <w:r>
+        <w:t>调用者是</w:t>
+      </w:r>
+      <w:r>
+        <w:rPr>
+          <w:rFonts w:hint="eastAsia"/>
+        </w:rPr>
+        <w:t>：</w:t>
+      </w:r>
+      <w:r>
+        <w:t>QuerySet</w:t>
+      </w:r>
+      <w:r>
+        <w:t>对象</w:t>
+      </w:r>
+      <w:r>
+        <w:rPr>
+          <w:rFonts w:hint="eastAsia"/>
+        </w:rPr>
+        <w:t>，</w:t>
+      </w:r>
+      <w:r>
+        <w:t>返回值是</w:t>
+      </w:r>
+      <w:r>
+        <w:rPr>
+          <w:rFonts w:hint="eastAsia"/>
+        </w:rPr>
+        <w:t>：</w:t>
+      </w:r>
+      <w:r>
+        <w:t>model</w:t>
+      </w:r>
+      <w:r>
+        <w:t>对象</w:t>
+      </w:r>
+    </w:p>
+    <w:p>
+      <w:pPr>
+        <w:pStyle w:val="HTML"/>
+        <w:shd w:val="clear" w:color="auto" w:fill="272822"/>
+        <w:rPr>
+          <w:rFonts w:ascii="Consolas" w:eastAsia="宋体" w:hAnsi="Consolas" w:cs="宋体" w:hint="eastAsia"/>
+          <w:color w:val="F8F8F2"/>
+          <w:sz w:val="18"/>
+          <w:szCs w:val="18"/>
+        </w:rPr>
+      </w:pPr>
+      <w:r>
+        <w:rPr>
+          <w:rFonts w:ascii="Consolas" w:eastAsia="宋体" w:hAnsi="Consolas" w:cs="宋体"/>
+          <w:color w:val="66D9EF"/>
+          <w:sz w:val="18"/>
+          <w:szCs w:val="18"/>
+        </w:rPr>
+        <w:t>print</w:t>
+      </w:r>
+      <w:r>
+        <w:rPr>
+          <w:rFonts w:ascii="Consolas" w:eastAsia="宋体" w:hAnsi="Consolas" w:cs="宋体"/>
+          <w:color w:val="F8F8F2"/>
+          <w:sz w:val="18"/>
+          <w:szCs w:val="18"/>
+        </w:rPr>
+        <w:t>(Book.objects.</w:t>
+      </w:r>
+      <w:r>
+        <w:rPr>
+          <w:rFonts w:ascii="Consolas" w:eastAsia="宋体" w:hAnsi="Consolas" w:cs="宋体"/>
+          <w:color w:val="A6E22E"/>
+          <w:sz w:val="18"/>
+          <w:szCs w:val="18"/>
+        </w:rPr>
+        <w:t>all</w:t>
+      </w:r>
+      <w:r>
+        <w:rPr>
+          <w:rFonts w:ascii="Consolas" w:eastAsia="宋体" w:hAnsi="Consolas" w:cs="宋体"/>
+          <w:color w:val="F8F8F2"/>
+          <w:sz w:val="18"/>
+          <w:szCs w:val="18"/>
+        </w:rPr>
+        <w:t>().</w:t>
+      </w:r>
+      <w:r>
+        <w:rPr>
+          <w:rFonts w:ascii="Consolas" w:eastAsia="宋体" w:hAnsi="Consolas" w:cs="宋体"/>
+          <w:color w:val="A6E22E"/>
+          <w:sz w:val="18"/>
+          <w:szCs w:val="18"/>
+        </w:rPr>
+        <w:t>first</w:t>
+      </w:r>
+      <w:r>
+        <w:rPr>
+          <w:rFonts w:ascii="Consolas" w:eastAsia="宋体" w:hAnsi="Consolas" w:cs="宋体"/>
+          <w:color w:val="F8F8F2"/>
+          <w:sz w:val="18"/>
+          <w:szCs w:val="18"/>
+        </w:rPr>
+        <w:t xml:space="preserve">())  </w:t>
+      </w:r>
+      <w:r>
+        <w:rPr>
+          <w:rFonts w:ascii="Consolas" w:eastAsia="宋体" w:hAnsi="Consolas" w:cs="宋体"/>
+          <w:color w:val="1E7519"/>
+          <w:sz w:val="18"/>
+          <w:szCs w:val="18"/>
+        </w:rPr>
+        <w:t xml:space="preserve"># </w:t>
+      </w:r>
+      <w:r>
+        <w:rPr>
+          <w:rFonts w:ascii="宋体" w:eastAsia="宋体" w:hAnsi="宋体" w:cs="宋体" w:hint="eastAsia"/>
+          <w:color w:val="1E7519"/>
+          <w:sz w:val="18"/>
+          <w:szCs w:val="18"/>
+        </w:rPr>
+        <w:t>结果：</w:t>
+      </w:r>
+      <w:r>
+        <w:rPr>
+          <w:rFonts w:ascii="Consolas" w:eastAsia="宋体" w:hAnsi="Consolas" w:cs="宋体"/>
+          <w:color w:val="1E7519"/>
+          <w:sz w:val="18"/>
+          <w:szCs w:val="18"/>
+        </w:rPr>
+        <w:t>python</w:t>
+      </w:r>
+      <w:r>
+        <w:rPr>
+          <w:rFonts w:ascii="宋体" w:eastAsia="宋体" w:hAnsi="宋体" w:cs="宋体" w:hint="eastAsia"/>
+          <w:color w:val="1E7519"/>
+          <w:sz w:val="18"/>
+          <w:szCs w:val="18"/>
+        </w:rPr>
+        <w:t>红宝书  。相当于</w:t>
+      </w:r>
+      <w:r>
+        <w:rPr>
+          <w:rFonts w:ascii="Consolas" w:eastAsia="宋体" w:hAnsi="Consolas" w:cs="宋体"/>
+          <w:color w:val="1E7519"/>
+          <w:sz w:val="18"/>
+          <w:szCs w:val="18"/>
+        </w:rPr>
+        <w:t xml:space="preserve"> Book.objects.all()[0]</w:t>
+      </w:r>
+      <w:r>
+        <w:rPr>
+          <w:rFonts w:ascii="Consolas" w:eastAsia="宋体" w:hAnsi="Consolas" w:cs="宋体"/>
+          <w:color w:val="1E7519"/>
+          <w:sz w:val="18"/>
+          <w:szCs w:val="18"/>
+        </w:rPr>
+        <w:br/>
+      </w:r>
+      <w:r>
+        <w:rPr>
+          <w:rFonts w:ascii="Consolas" w:eastAsia="宋体" w:hAnsi="Consolas" w:cs="宋体"/>
+          <w:color w:val="66D9EF"/>
+          <w:sz w:val="18"/>
+          <w:szCs w:val="18"/>
+        </w:rPr>
+        <w:t>print</w:t>
+      </w:r>
+      <w:r>
+        <w:rPr>
+          <w:rFonts w:ascii="Consolas" w:eastAsia="宋体" w:hAnsi="Consolas" w:cs="宋体"/>
+          <w:color w:val="F8F8F2"/>
+          <w:sz w:val="18"/>
+          <w:szCs w:val="18"/>
+        </w:rPr>
+        <w:t>(Book.objects.</w:t>
+      </w:r>
+      <w:r>
+        <w:rPr>
+          <w:rFonts w:ascii="Consolas" w:eastAsia="宋体" w:hAnsi="Consolas" w:cs="宋体"/>
+          <w:color w:val="A6E22E"/>
+          <w:sz w:val="18"/>
+          <w:szCs w:val="18"/>
+        </w:rPr>
+        <w:t>all</w:t>
+      </w:r>
+      <w:r>
+        <w:rPr>
+          <w:rFonts w:ascii="Consolas" w:eastAsia="宋体" w:hAnsi="Consolas" w:cs="宋体"/>
+          <w:color w:val="F8F8F2"/>
+          <w:sz w:val="18"/>
+          <w:szCs w:val="18"/>
+        </w:rPr>
+        <w:t>().</w:t>
+      </w:r>
+      <w:r>
+        <w:rPr>
+          <w:rFonts w:ascii="Consolas" w:eastAsia="宋体" w:hAnsi="Consolas" w:cs="宋体"/>
+          <w:color w:val="A6E22E"/>
+          <w:sz w:val="18"/>
+          <w:szCs w:val="18"/>
+        </w:rPr>
+        <w:t>last</w:t>
+      </w:r>
+      <w:r>
+        <w:rPr>
+          <w:rFonts w:ascii="Consolas" w:eastAsia="宋体" w:hAnsi="Consolas" w:cs="宋体"/>
+          <w:color w:val="F8F8F2"/>
+          <w:sz w:val="18"/>
+          <w:szCs w:val="18"/>
+        </w:rPr>
+        <w:t>())</w:t>
+      </w:r>
+      <w:r>
+        <w:rPr>
+          <w:rFonts w:ascii="Consolas" w:eastAsia="宋体" w:hAnsi="Consolas" w:cs="宋体"/>
+          <w:color w:val="F8F8F2"/>
+          <w:sz w:val="18"/>
+          <w:szCs w:val="18"/>
+        </w:rPr>
+        <w:t xml:space="preserve">  </w:t>
+      </w:r>
+      <w:r>
+        <w:rPr>
+          <w:rFonts w:ascii="Consolas" w:eastAsia="宋体" w:hAnsi="Consolas" w:cs="宋体"/>
+          <w:color w:val="1E7519"/>
+          <w:sz w:val="18"/>
+          <w:szCs w:val="18"/>
+        </w:rPr>
+        <w:t xml:space="preserve"># </w:t>
+      </w:r>
+      <w:r>
+        <w:rPr>
+          <w:rFonts w:ascii="宋体" w:eastAsia="宋体" w:hAnsi="宋体" w:cs="宋体" w:hint="eastAsia"/>
+          <w:color w:val="1E7519"/>
+          <w:sz w:val="18"/>
+          <w:szCs w:val="18"/>
+        </w:rPr>
+        <w:t>结果：</w:t>
+      </w:r>
+      <w:r>
+        <w:rPr>
+          <w:rFonts w:ascii="Consolas" w:eastAsia="宋体" w:hAnsi="Consolas" w:cs="宋体"/>
+          <w:color w:val="1E7519"/>
+          <w:sz w:val="18"/>
+          <w:szCs w:val="18"/>
+        </w:rPr>
+        <w:t>python3</w:t>
+      </w:r>
+    </w:p>
+    <w:p/>
+    <w:p>
       <w:bookmarkStart w:id="0" w:name="_GoBack"/>
       <w:bookmarkEnd w:id="0"/>
     </w:p>
@@ -48999,16 +49728,8 @@
     <w:p/>
     <w:p/>
     <w:p/>
-    <w:p/>
-    <w:p/>
-    <w:p/>
-    <w:p/>
-    <w:p/>
-    <w:p/>
-    <w:p/>
-    <w:p/>
     <w:sectPr>
-      <w:footerReference w:type="first" r:id="rId30"/>
+      <w:footerReference w:type="first" r:id="rId31"/>
       <w:pgSz w:w="11906" w:h="16838"/>
       <w:pgMar w:top="1440" w:right="1797" w:bottom="1440" w:left="1797" w:header="851" w:footer="992" w:gutter="0"/>
       <w:pgNumType w:start="1"/>
@@ -49021,7 +49742,7 @@
 </file>
 
 <file path=word/endnotes.xml><?xml version="1.0" encoding="utf-8"?>
-<w:endnotes xmlns:wpc="http://schemas.microsoft.com/office/word/2010/wordprocessingCanvas" xmlns:mo="http://schemas.microsoft.com/office/mac/office/2008/main" xmlns:mc="http://schemas.openxmlformats.org/markup-compatibility/2006" xmlns:mv="urn:schemas-microsoft-com:mac:vml" xmlns:o="urn:schemas-microsoft-com:office:office" xmlns:r="http://schemas.openxmlformats.org/officeDocument/2006/relationships" xmlns:m="http://schemas.openxmlformats.org/officeDocument/2006/math" xmlns:v="urn:schemas-microsoft-com:vml" xmlns:wp14="http://schemas.microsoft.com/office/word/2010/wordprocessingDrawing" xmlns:wp="http://schemas.openxmlformats.org/drawingml/2006/wordprocessingDrawing" xmlns:w10="urn:schemas-microsoft-com:office:word" xmlns:w="http://schemas.openxmlformats.org/wordprocessingml/2006/main" xmlns:w14="http://schemas.microsoft.com/office/word/2010/wordml" xmlns:w15="http://schemas.microsoft.com/office/word/2012/wordml" xmlns:wpg="http://schemas.microsoft.com/office/word/2010/wordprocessingGroup" xmlns:wpi="http://schemas.microsoft.com/office/word/2010/wordprocessingInk" xmlns:wne="http://schemas.microsoft.com/office/word/2006/wordml" xmlns:wps="http://schemas.microsoft.com/office/word/2010/wordprocessingShape" mc:Ignorable="w14 w15 wp14">
+<w:endnotes xmlns:wpc="http://schemas.microsoft.com/office/word/2010/wordprocessingCanvas" xmlns:mc="http://schemas.openxmlformats.org/markup-compatibility/2006" xmlns:o="urn:schemas-microsoft-com:office:office" xmlns:r="http://schemas.openxmlformats.org/officeDocument/2006/relationships" xmlns:m="http://schemas.openxmlformats.org/officeDocument/2006/math" xmlns:v="urn:schemas-microsoft-com:vml" xmlns:wp14="http://schemas.microsoft.com/office/word/2010/wordprocessingDrawing" xmlns:wp="http://schemas.openxmlformats.org/drawingml/2006/wordprocessingDrawing" xmlns:w10="urn:schemas-microsoft-com:office:word" xmlns:w="http://schemas.openxmlformats.org/wordprocessingml/2006/main" xmlns:w14="http://schemas.microsoft.com/office/word/2010/wordml" xmlns:w15="http://schemas.microsoft.com/office/word/2012/wordml" xmlns:wpg="http://schemas.microsoft.com/office/word/2010/wordprocessingGroup" xmlns:wpi="http://schemas.microsoft.com/office/word/2010/wordprocessingInk" xmlns:wne="http://schemas.microsoft.com/office/word/2006/wordml" xmlns:wps="http://schemas.microsoft.com/office/word/2010/wordprocessingShape" mc:Ignorable="w14 w15 wp14">
   <w:endnote w:type="separator" w:id="-1">
     <w:p>
       <w:r>
@@ -49042,7 +49763,7 @@
 </file>
 
 <file path=word/footer1.xml><?xml version="1.0" encoding="utf-8"?>
-<w:ftr xmlns:wpc="http://schemas.microsoft.com/office/word/2010/wordprocessingCanvas" xmlns:mo="http://schemas.microsoft.com/office/mac/office/2008/main" xmlns:mc="http://schemas.openxmlformats.org/markup-compatibility/2006" xmlns:mv="urn:schemas-microsoft-com:mac:vml" xmlns:o="urn:schemas-microsoft-com:office:office" xmlns:r="http://schemas.openxmlformats.org/officeDocument/2006/relationships" xmlns:m="http://schemas.openxmlformats.org/officeDocument/2006/math" xmlns:v="urn:schemas-microsoft-com:vml" xmlns:wp14="http://schemas.microsoft.com/office/word/2010/wordprocessingDrawing" xmlns:wp="http://schemas.openxmlformats.org/drawingml/2006/wordprocessingDrawing" xmlns:w10="urn:schemas-microsoft-com:office:word" xmlns:w="http://schemas.openxmlformats.org/wordprocessingml/2006/main" xmlns:w14="http://schemas.microsoft.com/office/word/2010/wordml" xmlns:w15="http://schemas.microsoft.com/office/word/2012/wordml" xmlns:wpg="http://schemas.microsoft.com/office/word/2010/wordprocessingGroup" xmlns:wpi="http://schemas.microsoft.com/office/word/2010/wordprocessingInk" xmlns:wne="http://schemas.microsoft.com/office/word/2006/wordml" xmlns:wps="http://schemas.microsoft.com/office/word/2010/wordprocessingShape" mc:Ignorable="w14 w15 wp14">
+<w:ftr xmlns:wpc="http://schemas.microsoft.com/office/word/2010/wordprocessingCanvas" xmlns:mc="http://schemas.openxmlformats.org/markup-compatibility/2006" xmlns:o="urn:schemas-microsoft-com:office:office" xmlns:r="http://schemas.openxmlformats.org/officeDocument/2006/relationships" xmlns:m="http://schemas.openxmlformats.org/officeDocument/2006/math" xmlns:v="urn:schemas-microsoft-com:vml" xmlns:wp14="http://schemas.microsoft.com/office/word/2010/wordprocessingDrawing" xmlns:wp="http://schemas.openxmlformats.org/drawingml/2006/wordprocessingDrawing" xmlns:w10="urn:schemas-microsoft-com:office:word" xmlns:w="http://schemas.openxmlformats.org/wordprocessingml/2006/main" xmlns:w14="http://schemas.microsoft.com/office/word/2010/wordml" xmlns:w15="http://schemas.microsoft.com/office/word/2012/wordml" xmlns:wpg="http://schemas.microsoft.com/office/word/2010/wordprocessingGroup" xmlns:wpi="http://schemas.microsoft.com/office/word/2010/wordprocessingInk" xmlns:wne="http://schemas.microsoft.com/office/word/2006/wordml" xmlns:wps="http://schemas.microsoft.com/office/word/2010/wordprocessingShape" mc:Ignorable="w14 w15 wp14">
   <w:sdt>
     <w:sdtPr>
       <w:id w:val="-784664168"/>
@@ -49051,10 +49772,11 @@
         <w:docPartUnique/>
       </w:docPartObj>
     </w:sdtPr>
+    <w:sdtEndPr/>
     <w:sdtContent>
       <w:p>
         <w:pPr>
-          <w:pStyle w:val="ab"/>
+          <w:pStyle w:val="a8"/>
           <w:jc w:val="center"/>
         </w:pPr>
         <w:r>
@@ -49085,7 +49807,7 @@
   </w:sdt>
   <w:p>
     <w:pPr>
-      <w:pStyle w:val="ab"/>
+      <w:pStyle w:val="a8"/>
     </w:pPr>
   </w:p>
   <w:p/>
@@ -49093,7 +49815,7 @@
 </file>
 
 <file path=word/footnotes.xml><?xml version="1.0" encoding="utf-8"?>
-<w:footnotes xmlns:wpc="http://schemas.microsoft.com/office/word/2010/wordprocessingCanvas" xmlns:mo="http://schemas.microsoft.com/office/mac/office/2008/main" xmlns:mc="http://schemas.openxmlformats.org/markup-compatibility/2006" xmlns:mv="urn:schemas-microsoft-com:mac:vml" xmlns:o="urn:schemas-microsoft-com:office:office" xmlns:r="http://schemas.openxmlformats.org/officeDocument/2006/relationships" xmlns:m="http://schemas.openxmlformats.org/officeDocument/2006/math" xmlns:v="urn:schemas-microsoft-com:vml" xmlns:wp14="http://schemas.microsoft.com/office/word/2010/wordprocessingDrawing" xmlns:wp="http://schemas.openxmlformats.org/drawingml/2006/wordprocessingDrawing" xmlns:w10="urn:schemas-microsoft-com:office:word" xmlns:w="http://schemas.openxmlformats.org/wordprocessingml/2006/main" xmlns:w14="http://schemas.microsoft.com/office/word/2010/wordml" xmlns:w15="http://schemas.microsoft.com/office/word/2012/wordml" xmlns:wpg="http://schemas.microsoft.com/office/word/2010/wordprocessingGroup" xmlns:wpi="http://schemas.microsoft.com/office/word/2010/wordprocessingInk" xmlns:wne="http://schemas.microsoft.com/office/word/2006/wordml" xmlns:wps="http://schemas.microsoft.com/office/word/2010/wordprocessingShape" mc:Ignorable="w14 w15 wp14">
+<w:footnotes xmlns:wpc="http://schemas.microsoft.com/office/word/2010/wordprocessingCanvas" xmlns:mc="http://schemas.openxmlformats.org/markup-compatibility/2006" xmlns:o="urn:schemas-microsoft-com:office:office" xmlns:r="http://schemas.openxmlformats.org/officeDocument/2006/relationships" xmlns:m="http://schemas.openxmlformats.org/officeDocument/2006/math" xmlns:v="urn:schemas-microsoft-com:vml" xmlns:wp14="http://schemas.microsoft.com/office/word/2010/wordprocessingDrawing" xmlns:wp="http://schemas.openxmlformats.org/drawingml/2006/wordprocessingDrawing" xmlns:w10="urn:schemas-microsoft-com:office:word" xmlns:w="http://schemas.openxmlformats.org/wordprocessingml/2006/main" xmlns:w14="http://schemas.microsoft.com/office/word/2010/wordml" xmlns:w15="http://schemas.microsoft.com/office/word/2012/wordml" xmlns:wpg="http://schemas.microsoft.com/office/word/2010/wordprocessingGroup" xmlns:wpi="http://schemas.microsoft.com/office/word/2010/wordprocessingInk" xmlns:wne="http://schemas.microsoft.com/office/word/2006/wordml" xmlns:wps="http://schemas.microsoft.com/office/word/2010/wordprocessingShape" mc:Ignorable="w14 w15 wp14">
   <w:footnote w:type="separator" w:id="-1">
     <w:p>
       <w:r>
@@ -49114,7 +49836,7 @@
 </file>
 
 <file path=word/numbering.xml><?xml version="1.0" encoding="utf-8"?>
-<w:numbering xmlns:wpc="http://schemas.microsoft.com/office/word/2010/wordprocessingCanvas" xmlns:mo="http://schemas.microsoft.com/office/mac/office/2008/main" xmlns:mc="http://schemas.openxmlformats.org/markup-compatibility/2006" xmlns:mv="urn:schemas-microsoft-com:mac:vml" xmlns:o="urn:schemas-microsoft-com:office:office" xmlns:r="http://schemas.openxmlformats.org/officeDocument/2006/relationships" xmlns:m="http://schemas.openxmlformats.org/officeDocument/2006/math" xmlns:v="urn:schemas-microsoft-com:vml" xmlns:wp14="http://schemas.microsoft.com/office/word/2010/wordprocessingDrawing" xmlns:wp="http://schemas.openxmlformats.org/drawingml/2006/wordprocessingDrawing" xmlns:w10="urn:schemas-microsoft-com:office:word" xmlns:w="http://schemas.openxmlformats.org/wordprocessingml/2006/main" xmlns:w14="http://schemas.microsoft.com/office/word/2010/wordml" xmlns:w15="http://schemas.microsoft.com/office/word/2012/wordml" xmlns:wpg="http://schemas.microsoft.com/office/word/2010/wordprocessingGroup" xmlns:wpi="http://schemas.microsoft.com/office/word/2010/wordprocessingInk" xmlns:wne="http://schemas.microsoft.com/office/word/2006/wordml" xmlns:wps="http://schemas.microsoft.com/office/word/2010/wordprocessingShape" mc:Ignorable="w14 w15 wp14">
+<w:numbering xmlns:wpc="http://schemas.microsoft.com/office/word/2010/wordprocessingCanvas" xmlns:mc="http://schemas.openxmlformats.org/markup-compatibility/2006" xmlns:o="urn:schemas-microsoft-com:office:office" xmlns:r="http://schemas.openxmlformats.org/officeDocument/2006/relationships" xmlns:m="http://schemas.openxmlformats.org/officeDocument/2006/math" xmlns:v="urn:schemas-microsoft-com:vml" xmlns:wp14="http://schemas.microsoft.com/office/word/2010/wordprocessingDrawing" xmlns:wp="http://schemas.openxmlformats.org/drawingml/2006/wordprocessingDrawing" xmlns:w10="urn:schemas-microsoft-com:office:word" xmlns:w="http://schemas.openxmlformats.org/wordprocessingml/2006/main" xmlns:w14="http://schemas.microsoft.com/office/word/2010/wordml" xmlns:w15="http://schemas.microsoft.com/office/word/2012/wordml" xmlns:wpg="http://schemas.microsoft.com/office/word/2010/wordprocessingGroup" xmlns:wpi="http://schemas.microsoft.com/office/word/2010/wordprocessingInk" xmlns:wne="http://schemas.microsoft.com/office/word/2006/wordml" xmlns:wps="http://schemas.microsoft.com/office/word/2010/wordprocessingShape" mc:Ignorable="w14 w15 wp14">
   <w:abstractNum w:abstractNumId="0">
     <w:nsid w:val="02B91433"/>
     <w:multiLevelType w:val="multilevel"/>
@@ -54602,7 +55324,7 @@
     </w:rPrDefault>
     <w:pPrDefault/>
   </w:docDefaults>
-  <w:latentStyles w:defLockedState="0" w:defUIPriority="99" w:defSemiHidden="0" w:defUnhideWhenUsed="0" w:defQFormat="0" w:count="381">
+  <w:latentStyles w:defLockedState="0" w:defUIPriority="99" w:defSemiHidden="0" w:defUnhideWhenUsed="0" w:defQFormat="0" w:count="371">
     <w:lsdException w:name="Normal" w:uiPriority="0" w:qFormat="1"/>
     <w:lsdException w:name="heading 1" w:uiPriority="9" w:qFormat="1"/>
     <w:lsdException w:name="heading 2" w:semiHidden="1" w:uiPriority="9" w:unhideWhenUsed="1" w:qFormat="1"/>
@@ -54708,6 +55430,7 @@
     <w:lsdException w:name="HTML Sample" w:semiHidden="1" w:unhideWhenUsed="1"/>
     <w:lsdException w:name="HTML Typewriter" w:semiHidden="1" w:unhideWhenUsed="1"/>
     <w:lsdException w:name="HTML Variable" w:semiHidden="1" w:unhideWhenUsed="1"/>
+    <w:lsdException w:name="Normal Table" w:semiHidden="1" w:unhideWhenUsed="1"/>
     <w:lsdException w:name="annotation subject" w:semiHidden="1" w:unhideWhenUsed="1"/>
     <w:lsdException w:name="No List" w:semiHidden="1" w:unhideWhenUsed="1"/>
     <w:lsdException w:name="Outline List 1" w:semiHidden="1" w:unhideWhenUsed="1"/>
@@ -54754,8 +55477,10 @@
     <w:lsdException w:name="Table Subtle 2" w:semiHidden="1" w:unhideWhenUsed="1"/>
     <w:lsdException w:name="Table Web 1" w:semiHidden="1" w:unhideWhenUsed="1"/>
     <w:lsdException w:name="Table Web 2" w:semiHidden="1" w:unhideWhenUsed="1"/>
+    <w:lsdException w:name="Table Web 3" w:semiHidden="1" w:unhideWhenUsed="1"/>
     <w:lsdException w:name="Balloon Text" w:semiHidden="1" w:unhideWhenUsed="1"/>
     <w:lsdException w:name="Table Grid" w:uiPriority="59"/>
+    <w:lsdException w:name="Table Theme" w:semiHidden="1" w:unhideWhenUsed="1"/>
     <w:lsdException w:name="Placeholder Text" w:semiHidden="1"/>
     <w:lsdException w:name="No Spacing" w:uiPriority="1" w:qFormat="1"/>
     <w:lsdException w:name="Light Shading" w:uiPriority="60"/>
@@ -54971,7 +55696,6 @@
     <w:lsdException w:name="List Table 5 Dark Accent 6" w:uiPriority="50"/>
     <w:lsdException w:name="List Table 6 Colorful Accent 6" w:uiPriority="51"/>
     <w:lsdException w:name="List Table 7 Colorful Accent 6" w:uiPriority="52"/>
-    <w:lsdException w:name="Mention" w:semiHidden="1" w:unhideWhenUsed="1"/>
   </w:latentStyles>
   <w:style w:type="paragraph" w:default="1" w:styleId="a">
     <w:name w:val="Normal"/>
@@ -54988,7 +55712,7 @@
     <w:name w:val="heading 1"/>
     <w:basedOn w:val="a"/>
     <w:next w:val="a"/>
-    <w:link w:val="10"/>
+    <w:link w:val="1Char"/>
     <w:autoRedefine/>
     <w:uiPriority w:val="9"/>
     <w:qFormat/>
@@ -55015,7 +55739,7 @@
     <w:name w:val="heading 2"/>
     <w:basedOn w:val="a"/>
     <w:next w:val="a"/>
-    <w:link w:val="20"/>
+    <w:link w:val="2Char"/>
     <w:autoRedefine/>
     <w:uiPriority w:val="9"/>
     <w:unhideWhenUsed/>
@@ -55043,7 +55767,7 @@
     <w:name w:val="heading 3"/>
     <w:basedOn w:val="a"/>
     <w:next w:val="a"/>
-    <w:link w:val="30"/>
+    <w:link w:val="3Char"/>
     <w:uiPriority w:val="9"/>
     <w:unhideWhenUsed/>
     <w:qFormat/>
@@ -55068,7 +55792,7 @@
     <w:name w:val="heading 4"/>
     <w:basedOn w:val="a"/>
     <w:next w:val="a"/>
-    <w:link w:val="40"/>
+    <w:link w:val="4Char"/>
     <w:uiPriority w:val="9"/>
     <w:unhideWhenUsed/>
     <w:qFormat/>
@@ -55116,8 +55840,8 @@
     <w:semiHidden/>
     <w:unhideWhenUsed/>
   </w:style>
-  <w:style w:type="character" w:customStyle="1" w:styleId="10">
-    <w:name w:val="标题 1字符"/>
+  <w:style w:type="character" w:customStyle="1" w:styleId="1Char">
+    <w:name w:val="标题 1 Char"/>
     <w:basedOn w:val="a0"/>
     <w:link w:val="1"/>
     <w:uiPriority w:val="9"/>
@@ -55132,7 +55856,7 @@
       <w:szCs w:val="44"/>
     </w:rPr>
   </w:style>
-  <w:style w:type="paragraph" w:styleId="a3">
+  <w:style w:type="paragraph" w:styleId="TOC">
     <w:name w:val="TOC Heading"/>
     <w:basedOn w:val="1"/>
     <w:next w:val="a"/>
@@ -55153,10 +55877,10 @@
       <w:szCs w:val="28"/>
     </w:rPr>
   </w:style>
-  <w:style w:type="paragraph" w:styleId="a4">
+  <w:style w:type="paragraph" w:styleId="a3">
     <w:name w:val="Balloon Text"/>
     <w:basedOn w:val="a"/>
-    <w:link w:val="a5"/>
+    <w:link w:val="Char"/>
     <w:uiPriority w:val="99"/>
     <w:semiHidden/>
     <w:unhideWhenUsed/>
@@ -55172,10 +55896,10 @@
       <w:szCs w:val="18"/>
     </w:rPr>
   </w:style>
-  <w:style w:type="character" w:customStyle="1" w:styleId="a5">
-    <w:name w:val="批注框文本字符"/>
+  <w:style w:type="character" w:customStyle="1" w:styleId="Char">
+    <w:name w:val="批注框文本 Char"/>
     <w:basedOn w:val="a0"/>
-    <w:link w:val="a4"/>
+    <w:link w:val="a3"/>
     <w:uiPriority w:val="99"/>
     <w:semiHidden/>
     <w:rsid w:val="008C675D"/>
@@ -55184,7 +55908,7 @@
       <w:szCs w:val="18"/>
     </w:rPr>
   </w:style>
-  <w:style w:type="table" w:styleId="a6">
+  <w:style w:type="table" w:styleId="a4">
     <w:name w:val="Table Grid"/>
     <w:basedOn w:val="a1"/>
     <w:uiPriority w:val="59"/>
@@ -55207,7 +55931,7 @@
       </w:tblCellMar>
     </w:tblPr>
   </w:style>
-  <w:style w:type="paragraph" w:styleId="11">
+  <w:style w:type="paragraph" w:styleId="10">
     <w:name w:val="toc 1"/>
     <w:basedOn w:val="a"/>
     <w:next w:val="a"/>
@@ -55229,7 +55953,7 @@
       <w:szCs w:val="22"/>
     </w:rPr>
   </w:style>
-  <w:style w:type="paragraph" w:styleId="21">
+  <w:style w:type="paragraph" w:styleId="20">
     <w:name w:val="toc 2"/>
     <w:basedOn w:val="a"/>
     <w:next w:val="a"/>
@@ -55252,7 +55976,7 @@
       <w:szCs w:val="22"/>
     </w:rPr>
   </w:style>
-  <w:style w:type="paragraph" w:styleId="31">
+  <w:style w:type="paragraph" w:styleId="30">
     <w:name w:val="toc 3"/>
     <w:basedOn w:val="a"/>
     <w:next w:val="a"/>
@@ -55272,7 +55996,7 @@
       <w:szCs w:val="22"/>
     </w:rPr>
   </w:style>
-  <w:style w:type="character" w:styleId="a7">
+  <w:style w:type="character" w:styleId="a5">
     <w:name w:val="Hyperlink"/>
     <w:basedOn w:val="a0"/>
     <w:uiPriority w:val="99"/>
@@ -55283,7 +56007,7 @@
       <w:u w:val="single"/>
     </w:rPr>
   </w:style>
-  <w:style w:type="paragraph" w:styleId="41">
+  <w:style w:type="paragraph" w:styleId="40">
     <w:name w:val="toc 4"/>
     <w:basedOn w:val="a"/>
     <w:next w:val="a"/>
@@ -55403,8 +56127,8 @@
       <w:szCs w:val="22"/>
     </w:rPr>
   </w:style>
-  <w:style w:type="character" w:customStyle="1" w:styleId="20">
-    <w:name w:val="标题 2字符"/>
+  <w:style w:type="character" w:customStyle="1" w:styleId="2Char">
+    <w:name w:val="标题 2 Char"/>
     <w:basedOn w:val="a0"/>
     <w:link w:val="2"/>
     <w:uiPriority w:val="9"/>
@@ -55417,8 +56141,8 @@
       <w:szCs w:val="32"/>
     </w:rPr>
   </w:style>
-  <w:style w:type="character" w:customStyle="1" w:styleId="30">
-    <w:name w:val="标题 3字符"/>
+  <w:style w:type="character" w:customStyle="1" w:styleId="3Char">
+    <w:name w:val="标题 3 Char"/>
     <w:basedOn w:val="a0"/>
     <w:link w:val="3"/>
     <w:uiPriority w:val="9"/>
@@ -55431,8 +56155,8 @@
       <w:szCs w:val="32"/>
     </w:rPr>
   </w:style>
-  <w:style w:type="character" w:customStyle="1" w:styleId="40">
-    <w:name w:val="标题 4字符"/>
+  <w:style w:type="character" w:customStyle="1" w:styleId="4Char">
+    <w:name w:val="标题 4 Char"/>
     <w:basedOn w:val="a0"/>
     <w:link w:val="4"/>
     <w:uiPriority w:val="9"/>
@@ -55443,7 +56167,7 @@
       <w:szCs w:val="28"/>
     </w:rPr>
   </w:style>
-  <w:style w:type="paragraph" w:styleId="a8">
+  <w:style w:type="paragraph" w:styleId="a6">
     <w:name w:val="List Paragraph"/>
     <w:basedOn w:val="a"/>
     <w:uiPriority w:val="34"/>
@@ -55461,10 +56185,10 @@
       <w:szCs w:val="22"/>
     </w:rPr>
   </w:style>
-  <w:style w:type="paragraph" w:styleId="a9">
+  <w:style w:type="paragraph" w:styleId="a7">
     <w:name w:val="header"/>
     <w:basedOn w:val="a"/>
-    <w:link w:val="aa"/>
+    <w:link w:val="Char0"/>
     <w:uiPriority w:val="99"/>
     <w:unhideWhenUsed/>
     <w:rsid w:val="008C675D"/>
@@ -55487,10 +56211,10 @@
       <w:szCs w:val="18"/>
     </w:rPr>
   </w:style>
-  <w:style w:type="character" w:customStyle="1" w:styleId="aa">
-    <w:name w:val="页眉字符"/>
+  <w:style w:type="character" w:customStyle="1" w:styleId="Char0">
+    <w:name w:val="页眉 Char"/>
     <w:basedOn w:val="a0"/>
-    <w:link w:val="a9"/>
+    <w:link w:val="a7"/>
     <w:uiPriority w:val="99"/>
     <w:rsid w:val="008C675D"/>
     <w:rPr>
@@ -55498,10 +56222,10 @@
       <w:szCs w:val="18"/>
     </w:rPr>
   </w:style>
-  <w:style w:type="paragraph" w:styleId="ab">
+  <w:style w:type="paragraph" w:styleId="a8">
     <w:name w:val="footer"/>
     <w:basedOn w:val="a"/>
-    <w:link w:val="ac"/>
+    <w:link w:val="Char1"/>
     <w:uiPriority w:val="99"/>
     <w:unhideWhenUsed/>
     <w:rsid w:val="008C675D"/>
@@ -55520,10 +56244,10 @@
       <w:szCs w:val="18"/>
     </w:rPr>
   </w:style>
-  <w:style w:type="character" w:customStyle="1" w:styleId="ac">
-    <w:name w:val="页脚字符"/>
+  <w:style w:type="character" w:customStyle="1" w:styleId="Char1">
+    <w:name w:val="页脚 Char"/>
     <w:basedOn w:val="a0"/>
-    <w:link w:val="ab"/>
+    <w:link w:val="a8"/>
     <w:uiPriority w:val="99"/>
     <w:rsid w:val="008C675D"/>
     <w:rPr>
@@ -55531,7 +56255,7 @@
       <w:szCs w:val="18"/>
     </w:rPr>
   </w:style>
-  <w:style w:type="paragraph" w:styleId="ad">
+  <w:style w:type="paragraph" w:styleId="a9">
     <w:name w:val="No Spacing"/>
     <w:uiPriority w:val="1"/>
     <w:qFormat/>
@@ -55545,7 +56269,7 @@
       <w:sz w:val="18"/>
     </w:rPr>
   </w:style>
-  <w:style w:type="character" w:styleId="ae">
+  <w:style w:type="character" w:styleId="aa">
     <w:name w:val="FollowedHyperlink"/>
     <w:basedOn w:val="a0"/>
     <w:uiPriority w:val="99"/>
@@ -55557,7 +56281,7 @@
       <w:u w:val="single"/>
     </w:rPr>
   </w:style>
-  <w:style w:type="paragraph" w:styleId="af">
+  <w:style w:type="paragraph" w:styleId="ab">
     <w:name w:val="Normal (Web)"/>
     <w:basedOn w:val="a"/>
     <w:uiPriority w:val="99"/>
@@ -55570,7 +56294,7 @@
       <w:rFonts w:ascii="宋体" w:eastAsia="宋体" w:hAnsi="宋体" w:cs="宋体"/>
     </w:rPr>
   </w:style>
-  <w:style w:type="character" w:styleId="af0">
+  <w:style w:type="character" w:styleId="ac">
     <w:name w:val="Strong"/>
     <w:basedOn w:val="a0"/>
     <w:uiPriority w:val="22"/>
@@ -55589,7 +56313,7 @@
   <w:style w:type="paragraph" w:styleId="HTML">
     <w:name w:val="HTML Preformatted"/>
     <w:basedOn w:val="a"/>
-    <w:link w:val="HTML0"/>
+    <w:link w:val="HTMLChar"/>
     <w:uiPriority w:val="99"/>
     <w:unhideWhenUsed/>
     <w:rsid w:val="009770F6"/>
@@ -55619,8 +56343,8 @@
       <w:szCs w:val="20"/>
     </w:rPr>
   </w:style>
-  <w:style w:type="character" w:customStyle="1" w:styleId="HTML0">
-    <w:name w:val="HTML 预设格式字符"/>
+  <w:style w:type="character" w:customStyle="1" w:styleId="HTMLChar">
+    <w:name w:val="HTML 预设格式 Char"/>
     <w:basedOn w:val="a0"/>
     <w:link w:val="HTML"/>
     <w:uiPriority w:val="99"/>
@@ -55632,7 +56356,7 @@
       <w:szCs w:val="20"/>
     </w:rPr>
   </w:style>
-  <w:style w:type="character" w:styleId="HTML1">
+  <w:style w:type="character" w:styleId="HTML0">
     <w:name w:val="HTML Code"/>
     <w:basedOn w:val="a0"/>
     <w:uiPriority w:val="99"/>
@@ -55650,7 +56374,7 @@
     <w:basedOn w:val="a0"/>
     <w:rsid w:val="00185132"/>
   </w:style>
-  <w:style w:type="character" w:styleId="af1">
+  <w:style w:type="character" w:styleId="ad">
     <w:name w:val="Emphasis"/>
     <w:basedOn w:val="a0"/>
     <w:uiPriority w:val="20"/>
@@ -55661,10 +56385,10 @@
       <w:iCs/>
     </w:rPr>
   </w:style>
-  <w:style w:type="paragraph" w:styleId="af2">
+  <w:style w:type="paragraph" w:styleId="ae">
     <w:name w:val="Document Map"/>
     <w:basedOn w:val="a"/>
-    <w:link w:val="af3"/>
+    <w:link w:val="Char2"/>
     <w:uiPriority w:val="99"/>
     <w:semiHidden/>
     <w:unhideWhenUsed/>
@@ -55674,10 +56398,10 @@
       <w:sz w:val="24"/>
     </w:rPr>
   </w:style>
-  <w:style w:type="character" w:customStyle="1" w:styleId="af3">
-    <w:name w:val="文档结构图字符"/>
+  <w:style w:type="character" w:customStyle="1" w:styleId="Char2">
+    <w:name w:val="文档结构图 Char"/>
     <w:basedOn w:val="a0"/>
-    <w:link w:val="af2"/>
+    <w:link w:val="ae"/>
     <w:uiPriority w:val="99"/>
     <w:semiHidden/>
     <w:rsid w:val="009203D7"/>
@@ -56011,7 +56735,7 @@
 </file>
 
 <file path=customXml/itemProps1.xml><?xml version="1.0" encoding="utf-8"?>
-<ds:datastoreItem xmlns:ds="http://schemas.openxmlformats.org/officeDocument/2006/customXml" ds:itemID="{B858E7EF-DAE8-2E43-A139-95E7112CC1E7}">
+<ds:datastoreItem xmlns:ds="http://schemas.openxmlformats.org/officeDocument/2006/customXml" ds:itemID="{B6D991BA-39D1-47F7-956A-871B93A2EA74}">
   <ds:schemaRefs>
     <ds:schemaRef ds:uri="http://schemas.openxmlformats.org/officeDocument/2006/bibliography"/>
   </ds:schemaRefs>

</xml_diff>